<commit_message>
agrego esquemas de stock central
</commit_message>
<xml_diff>
--- a/02 - Modelo de Negocio/Control de Stock de Central/CUN_1_Control de stock de central.docx
+++ b/02 - Modelo de Negocio/Control de Stock de Central/CUN_1_Control de stock de central.docx
@@ -172,25 +172,7 @@
         <w:t>Solicitud de Reposición de Stock</w:t>
       </w:r>
       <w:r>
-        <w:t xml:space="preserve"> de parte del </w:t>
-      </w:r>
-      <w:r>
-        <w:rPr>
-          <w:b/>
-        </w:rPr>
-        <w:t>Gerente de Control de Stock</w:t>
-      </w:r>
-      <w:r>
-        <w:t xml:space="preserve"> </w:t>
-      </w:r>
-      <w:r>
-        <w:rPr>
-          <w:b/>
-        </w:rPr>
-        <w:t>de la sucursal</w:t>
-      </w:r>
-      <w:r>
-        <w:t>.</w:t>
+        <w:t xml:space="preserve"> de parte del.</w:t>
       </w:r>
     </w:p>
     <w:p>
@@ -488,25 +470,17 @@
           <w:sz w:val="24"/>
         </w:rPr>
       </w:pPr>
-    </w:p>
-    <w:p>
-      <w:pPr>
-        <w:spacing w:after="0"/>
-        <w:rPr>
-          <w:sz w:val="24"/>
-        </w:rPr>
-      </w:pPr>
-      <w:r>
-        <w:rPr>
+      <w:r>
+        <w:rPr>
+          <w:b/>
           <w:noProof/>
-          <w:sz w:val="24"/>
           <w:lang w:eastAsia="es-AR"/>
         </w:rPr>
         <w:drawing>
           <wp:inline distT="0" distB="0" distL="0" distR="0">
-            <wp:extent cx="5581650" cy="2450465"/>
-            <wp:effectExtent l="0" t="0" r="0" b="6985"/>
-            <wp:docPr id="1" name="Imagen 1"/>
+            <wp:extent cx="5603240" cy="4272280"/>
+            <wp:effectExtent l="19050" t="0" r="0" b="0"/>
+            <wp:docPr id="3" name="Imagen 1" descr="C:\Users\Pavilion 6409\Desktop\FDA\facu\tssi\2012\Seminario\02 - Modelo de Negocio\Control de Stock de Central\CUN_1.jpeg"/>
             <wp:cNvGraphicFramePr>
               <a:graphicFrameLocks xmlns:a="http://schemas.openxmlformats.org/drawingml/2006/main" noChangeAspect="1"/>
             </wp:cNvGraphicFramePr>
@@ -514,19 +488,13 @@
               <a:graphicData uri="http://schemas.openxmlformats.org/drawingml/2006/picture">
                 <pic:pic xmlns:pic="http://schemas.openxmlformats.org/drawingml/2006/picture">
                   <pic:nvPicPr>
-                    <pic:cNvPr id="0" name="Picture 1"/>
+                    <pic:cNvPr id="0" name="Picture 1" descr="C:\Users\Pavilion 6409\Desktop\FDA\facu\tssi\2012\Seminario\02 - Modelo de Negocio\Control de Stock de Central\CUN_1.jpeg"/>
                     <pic:cNvPicPr>
                       <a:picLocks noChangeAspect="1" noChangeArrowheads="1"/>
                     </pic:cNvPicPr>
                   </pic:nvPicPr>
                   <pic:blipFill>
-                    <a:blip r:embed="rId5">
-                      <a:extLst>
-                        <a:ext uri="{28A0092B-C50C-407E-A947-70E740481C1C}">
-                          <a14:useLocalDpi xmlns="" xmlns:wpc="http://schemas.microsoft.com/office/word/2010/wordprocessingCanvas" xmlns:mc="http://schemas.openxmlformats.org/markup-compatibility/2006" xmlns:o="urn:schemas-microsoft-com:office:office" xmlns:v="urn:schemas-microsoft-com:vml" xmlns:wp14="http://schemas.microsoft.com/office/word/2010/wordprocessingDrawing" xmlns:w10="urn:schemas-microsoft-com:office:word" xmlns:w="http://schemas.openxmlformats.org/wordprocessingml/2006/main" xmlns:w14="http://schemas.microsoft.com/office/word/2010/wordml" xmlns:wpg="http://schemas.microsoft.com/office/word/2010/wordprocessingGroup" xmlns:wpi="http://schemas.microsoft.com/office/word/2010/wordprocessingInk" xmlns:wps="http://schemas.microsoft.com/office/word/2010/wordprocessingShape" xmlns:a14="http://schemas.microsoft.com/office/drawing/2010/main" val="0"/>
-                        </a:ext>
-                      </a:extLst>
-                    </a:blip>
+                    <a:blip r:embed="rId5"/>
                     <a:srcRect/>
                     <a:stretch>
                       <a:fillRect/>
@@ -535,14 +503,17 @@
                   <pic:spPr bwMode="auto">
                     <a:xfrm>
                       <a:off x="0" y="0"/>
-                      <a:ext cx="5581650" cy="2450465"/>
+                      <a:ext cx="5603240" cy="4272280"/>
                     </a:xfrm>
                     <a:prstGeom prst="rect">
                       <a:avLst/>
                     </a:prstGeom>
                     <a:noFill/>
-                    <a:ln>
+                    <a:ln w="9525">
                       <a:noFill/>
+                      <a:miter lim="800000"/>
+                      <a:headEnd/>
+                      <a:tailEnd/>
                     </a:ln>
                   </pic:spPr>
                 </pic:pic>
@@ -563,10 +534,10 @@
     <w:p>
       <w:pPr>
         <w:spacing w:after="0"/>
-      </w:pPr>
-      <w:r>
-        <w:t>Pertenecen al sistema los pasos 1 y 2</w:t>
-      </w:r>
+        <w:rPr>
+          <w:sz w:val="24"/>
+        </w:rPr>
+      </w:pPr>
     </w:p>
     <w:p>
       <w:pPr>

</xml_diff>

<commit_message>
agrego al gerente de operaciones
</commit_message>
<xml_diff>
--- a/02 - Modelo de Negocio/Control de Stock de Central/CUN_1_Control de stock de central.docx
+++ b/02 - Modelo de Negocio/Control de Stock de Central/CUN_1_Control de stock de central.docx
@@ -148,19 +148,7 @@
         <w:rPr>
           <w:b/>
         </w:rPr>
-        <w:t xml:space="preserve">Responsable de </w:t>
-      </w:r>
-      <w:r>
-        <w:rPr>
-          <w:b/>
-        </w:rPr>
-        <w:t>Control De Stock</w:t>
-      </w:r>
-      <w:r>
-        <w:rPr>
-          <w:b/>
-        </w:rPr>
-        <w:t xml:space="preserve"> de la Central</w:t>
+        <w:t>Gerente de operaciones</w:t>
       </w:r>
       <w:r>
         <w:t xml:space="preserve"> recibe una </w:t>
@@ -170,6 +158,12 @@
           <w:color w:val="FF0000"/>
         </w:rPr>
         <w:t>Solicitud de Reposición de Stock</w:t>
+      </w:r>
+      <w:r>
+        <w:rPr>
+          <w:color w:val="FF0000"/>
+        </w:rPr>
+        <w:t xml:space="preserve"> (Mercadería)</w:t>
       </w:r>
       <w:r>
         <w:t xml:space="preserve"> de parte del</w:t>
@@ -207,7 +201,70 @@
         <w:ind w:left="0"/>
       </w:pPr>
       <w:r>
-        <w:t xml:space="preserve">El </w:t>
+        <w:t>E</w:t>
+      </w:r>
+      <w:r>
+        <w:t xml:space="preserve">l </w:t>
+      </w:r>
+      <w:r>
+        <w:rPr>
+          <w:b/>
+        </w:rPr>
+        <w:t>Gerente de operaciones</w:t>
+      </w:r>
+      <w:r>
+        <w:t xml:space="preserve"> </w:t>
+      </w:r>
+      <w:r>
+        <w:t xml:space="preserve">analiza y si </w:t>
+      </w:r>
+      <w:r>
+        <w:t xml:space="preserve">rechaza la </w:t>
+      </w:r>
+      <w:r>
+        <w:rPr>
+          <w:color w:val="FF0000"/>
+        </w:rPr>
+        <w:t xml:space="preserve">Solicitud de Reposición de Stock </w:t>
+      </w:r>
+      <w:r>
+        <w:rPr>
+          <w:color w:val="FF0000"/>
+        </w:rPr>
+        <w:t xml:space="preserve">(Mercadería) </w:t>
+      </w:r>
+      <w:r>
+        <w:t>s</w:t>
+      </w:r>
+      <w:r>
+        <w:t xml:space="preserve">e </w:t>
+      </w:r>
+      <w:r>
+        <w:t>lo informa al</w:t>
+      </w:r>
+      <w:r>
+        <w:t xml:space="preserve"> </w:t>
+      </w:r>
+      <w:r>
+        <w:rPr>
+          <w:b/>
+        </w:rPr>
+        <w:t>Gerente de Control de Stock</w:t>
+      </w:r>
+      <w:r>
+        <w:t xml:space="preserve"> </w:t>
+      </w:r>
+      <w:r>
+        <w:rPr>
+          <w:b/>
+        </w:rPr>
+        <w:t>de la sucursal</w:t>
+      </w:r>
+      <w:r>
+        <w:t>.</w:t>
+      </w:r>
+      <w:r>
+        <w:t xml:space="preserve"> Si acepta la misma se la envía al  </w:t>
       </w:r>
       <w:r>
         <w:rPr>
@@ -225,16 +282,13 @@
         <w:rPr>
           <w:b/>
         </w:rPr>
-        <w:t xml:space="preserve"> </w:t>
-      </w:r>
-      <w:r>
-        <w:rPr>
-          <w:b/>
-        </w:rPr>
-        <w:t>de la Central</w:t>
-      </w:r>
-      <w:r>
-        <w:t xml:space="preserve"> analiza el pedido.</w:t>
+        <w:t xml:space="preserve"> de la Central</w:t>
+      </w:r>
+      <w:r>
+        <w:rPr>
+          <w:b/>
+        </w:rPr>
+        <w:t>.</w:t>
       </w:r>
     </w:p>
     <w:p>
@@ -248,10 +302,7 @@
         <w:ind w:left="0"/>
       </w:pPr>
       <w:r>
-        <w:t>Con l</w:t>
-      </w:r>
-      <w:r>
-        <w:t xml:space="preserve">a solicitud aceptada el </w:t>
+        <w:t xml:space="preserve">El </w:t>
       </w:r>
       <w:r>
         <w:rPr>
@@ -278,7 +329,34 @@
         <w:t>de la Central</w:t>
       </w:r>
       <w:r>
-        <w:t xml:space="preserve"> envía la </w:t>
+        <w:t xml:space="preserve"> analiza el pedido</w:t>
+      </w:r>
+      <w:r>
+        <w:t xml:space="preserve">, y envía el informe (acerca de tiempos de demora, entrega, y demás detalles) de la </w:t>
+      </w:r>
+      <w:r>
+        <w:rPr>
+          <w:color w:val="FF0000"/>
+        </w:rPr>
+        <w:t>Solicitud de Reposición de Stock (Mercadería)</w:t>
+      </w:r>
+      <w:r>
+        <w:rPr>
+          <w:color w:val="FF0000"/>
+        </w:rPr>
+        <w:t xml:space="preserve"> </w:t>
+      </w:r>
+      <w:r>
+        <w:t xml:space="preserve">al </w:t>
+      </w:r>
+      <w:r>
+        <w:rPr>
+          <w:b/>
+        </w:rPr>
+        <w:t xml:space="preserve">Gerente de operaciones </w:t>
+      </w:r>
+      <w:r>
+        <w:t xml:space="preserve">el cual envía dicho informe como </w:t>
       </w:r>
       <w:r>
         <w:rPr>
@@ -319,7 +397,13 @@
         <w:ind w:left="0"/>
       </w:pPr>
       <w:r>
-        <w:t xml:space="preserve">Finalmente, el </w:t>
+        <w:t xml:space="preserve">Finalmente, </w:t>
+      </w:r>
+      <w:r>
+        <w:t xml:space="preserve">con toda la mercadería a disposición </w:t>
+      </w:r>
+      <w:r>
+        <w:t xml:space="preserve">el </w:t>
       </w:r>
       <w:r>
         <w:rPr>
@@ -426,7 +510,31 @@
         <w:rPr>
           <w:highlight w:val="lightGray"/>
         </w:rPr>
-        <w:t>: Responsable de Control de Stock, Gerente de Control de Stock de Sucursal</w:t>
+        <w:t xml:space="preserve">: </w:t>
+      </w:r>
+      <w:r>
+        <w:rPr>
+          <w:highlight w:val="lightGray"/>
+        </w:rPr>
+        <w:t>Gerente de operaciones</w:t>
+      </w:r>
+      <w:r>
+        <w:rPr>
+          <w:highlight w:val="lightGray"/>
+        </w:rPr>
+        <w:t>,</w:t>
+      </w:r>
+      <w:r>
+        <w:rPr>
+          <w:highlight w:val="lightGray"/>
+        </w:rPr>
+        <w:t xml:space="preserve"> </w:t>
+      </w:r>
+      <w:r>
+        <w:rPr>
+          <w:highlight w:val="lightGray"/>
+        </w:rPr>
+        <w:t>Responsable de Control de Stock, Gerente de Control de Stock de Sucursal</w:t>
       </w:r>
       <w:r>
         <w:rPr>
@@ -483,25 +591,16 @@
           <w:sz w:val="24"/>
         </w:rPr>
       </w:pPr>
-    </w:p>
-    <w:p>
-      <w:pPr>
-        <w:spacing w:after="0"/>
-        <w:rPr>
-          <w:sz w:val="24"/>
-        </w:rPr>
-      </w:pPr>
-      <w:r>
-        <w:rPr>
-          <w:b/>
+      <w:r>
+        <w:rPr>
           <w:noProof/>
           <w:lang w:eastAsia="es-AR"/>
         </w:rPr>
         <w:drawing>
           <wp:inline distT="0" distB="0" distL="0" distR="0">
-            <wp:extent cx="5603240" cy="4272280"/>
+            <wp:extent cx="5603240" cy="3935730"/>
             <wp:effectExtent l="19050" t="0" r="0" b="0"/>
-            <wp:docPr id="3" name="Imagen 1" descr="C:\Users\Pavilion 6409\Desktop\FDA\facu\tssi\2012\Seminario\02 - Modelo de Negocio\Control de Stock de Central\CUN_1.jpeg"/>
+            <wp:docPr id="2" name="Imagen 1" descr="C:\Users\Pavilion 6409\Desktop\FDA\facu\tssi\2012\Seminario\02 - Modelo de Negocio\Control de Stock de Central\CUN_1.jpeg"/>
             <wp:cNvGraphicFramePr>
               <a:graphicFrameLocks xmlns:a="http://schemas.openxmlformats.org/drawingml/2006/main" noChangeAspect="1"/>
             </wp:cNvGraphicFramePr>
@@ -524,7 +623,7 @@
                   <pic:spPr bwMode="auto">
                     <a:xfrm>
                       <a:off x="0" y="0"/>
-                      <a:ext cx="5603240" cy="4272280"/>
+                      <a:ext cx="5603240" cy="3935730"/>
                     </a:xfrm>
                     <a:prstGeom prst="rect">
                       <a:avLst/>
@@ -543,22 +642,6 @@
           </wp:inline>
         </w:drawing>
       </w:r>
-    </w:p>
-    <w:p>
-      <w:pPr>
-        <w:spacing w:after="0"/>
-        <w:rPr>
-          <w:sz w:val="24"/>
-        </w:rPr>
-      </w:pPr>
-    </w:p>
-    <w:p>
-      <w:pPr>
-        <w:spacing w:after="0"/>
-        <w:rPr>
-          <w:sz w:val="24"/>
-        </w:rPr>
-      </w:pPr>
     </w:p>
     <w:p>
       <w:pPr>

</xml_diff>

<commit_message>
sergio: modificacion c.u Negocio
</commit_message>
<xml_diff>
--- a/02 - Modelo de Negocio/Control de Stock de Central/CUN_1_Control de stock de central.docx
+++ b/02 - Modelo de Negocio/Control de Stock de Central/CUN_1_Control de stock de central.docx
@@ -1,17 +1,7 @@
 
 <file path=word/document.xml><?xml version="1.0" encoding="utf-8"?>
-<w:document xmlns:ve="http://schemas.openxmlformats.org/markup-compatibility/2006" xmlns:o="urn:schemas-microsoft-com:office:office" xmlns:r="http://schemas.openxmlformats.org/officeDocument/2006/relationships" xmlns:m="http://schemas.openxmlformats.org/officeDocument/2006/math" xmlns:v="urn:schemas-microsoft-com:vml" xmlns:wp="http://schemas.openxmlformats.org/drawingml/2006/wordprocessingDrawing" xmlns:w10="urn:schemas-microsoft-com:office:word" xmlns:w="http://schemas.openxmlformats.org/wordprocessingml/2006/main" xmlns:wne="http://schemas.microsoft.com/office/word/2006/wordml">
+<w:document xmlns:wpc="http://schemas.microsoft.com/office/word/2010/wordprocessingCanvas" xmlns:mc="http://schemas.openxmlformats.org/markup-compatibility/2006" xmlns:o="urn:schemas-microsoft-com:office:office" xmlns:r="http://schemas.openxmlformats.org/officeDocument/2006/relationships" xmlns:m="http://schemas.openxmlformats.org/officeDocument/2006/math" xmlns:v="urn:schemas-microsoft-com:vml" xmlns:wp14="http://schemas.microsoft.com/office/word/2010/wordprocessingDrawing" xmlns:wp="http://schemas.openxmlformats.org/drawingml/2006/wordprocessingDrawing" xmlns:w10="urn:schemas-microsoft-com:office:word" xmlns:w="http://schemas.openxmlformats.org/wordprocessingml/2006/main" xmlns:w14="http://schemas.microsoft.com/office/word/2010/wordml" xmlns:wpg="http://schemas.microsoft.com/office/word/2010/wordprocessingGroup" xmlns:wpi="http://schemas.microsoft.com/office/word/2010/wordprocessingInk" xmlns:wne="http://schemas.microsoft.com/office/word/2006/wordml" xmlns:wps="http://schemas.microsoft.com/office/word/2010/wordprocessingShape" mc:Ignorable="w14 wp14">
   <w:body>
-    <w:p>
-      <w:pPr>
-        <w:spacing w:after="0"/>
-        <w:rPr>
-          <w:b/>
-          <w:sz w:val="24"/>
-          <w:u w:val="single"/>
-        </w:rPr>
-      </w:pPr>
-    </w:p>
     <w:p>
       <w:pPr>
         <w:spacing w:after="0"/>
@@ -216,37 +206,183 @@
         <w:t xml:space="preserve"> </w:t>
       </w:r>
       <w:r>
-        <w:t xml:space="preserve">analiza y si </w:t>
-      </w:r>
-      <w:r>
-        <w:t xml:space="preserve">rechaza la </w:t>
-      </w:r>
-      <w:r>
-        <w:rPr>
-          <w:color w:val="FF0000"/>
-        </w:rPr>
-        <w:t xml:space="preserve">Solicitud de Reposición de Stock </w:t>
-      </w:r>
-      <w:r>
-        <w:rPr>
-          <w:color w:val="FF0000"/>
-        </w:rPr>
-        <w:t xml:space="preserve">(Mercadería) </w:t>
-      </w:r>
-      <w:r>
-        <w:t>s</w:t>
-      </w:r>
-      <w:r>
-        <w:t xml:space="preserve">e </w:t>
-      </w:r>
-      <w:r>
-        <w:t>lo informa al</w:t>
-      </w:r>
-      <w:r>
+        <w:t xml:space="preserve">analiza </w:t>
+      </w:r>
+      <w:r>
+        <w:t>la solicitud con los siguientes motivos:</w:t>
+      </w:r>
+    </w:p>
+    <w:p>
+      <w:pPr>
+        <w:pStyle w:val="Prrafodelista"/>
+        <w:numPr>
+          <w:ilvl w:val="0"/>
+          <w:numId w:val="3"/>
+        </w:numPr>
+        <w:spacing w:after="0"/>
+        <w:rPr>
+          <w:rFonts w:cs="Calibri"/>
+          <w:color w:val="000000"/>
+          <w:sz w:val="21"/>
+          <w:szCs w:val="21"/>
+          <w:lang w:val="es-ES" w:eastAsia="es-ES"/>
+        </w:rPr>
+      </w:pPr>
+      <w:r>
+        <w:rPr>
+          <w:rFonts w:cs="Calibri"/>
+          <w:color w:val="000000"/>
+          <w:sz w:val="21"/>
+          <w:szCs w:val="21"/>
+          <w:lang w:val="es-ES" w:eastAsia="es-ES"/>
+        </w:rPr>
+        <w:t>R</w:t>
+      </w:r>
+      <w:r>
+        <w:rPr>
+          <w:rFonts w:cs="Calibri"/>
+          <w:color w:val="000000"/>
+          <w:sz w:val="21"/>
+          <w:szCs w:val="21"/>
+          <w:lang w:val="es-ES" w:eastAsia="es-ES"/>
+        </w:rPr>
+        <w:t>echaz</w:t>
+      </w:r>
+      <w:r>
+        <w:rPr>
+          <w:rFonts w:cs="Calibri"/>
+          <w:color w:val="000000"/>
+          <w:sz w:val="21"/>
+          <w:szCs w:val="21"/>
+          <w:lang w:val="es-ES" w:eastAsia="es-ES"/>
+        </w:rPr>
+        <w:t>o de</w:t>
+      </w:r>
+      <w:r>
+        <w:rPr>
+          <w:rFonts w:cs="Calibri"/>
+          <w:color w:val="000000"/>
+          <w:sz w:val="21"/>
+          <w:szCs w:val="21"/>
+          <w:lang w:val="es-ES" w:eastAsia="es-ES"/>
+        </w:rPr>
+        <w:t xml:space="preserve"> la solicitud porque existen otros pedidos pendientes que tiene más prioridad o existen sucursales las cuales debe ser abastecidas con urgencia</w:t>
+      </w:r>
+    </w:p>
+    <w:p>
+      <w:pPr>
+        <w:pStyle w:val="Prrafodelista"/>
+        <w:numPr>
+          <w:ilvl w:val="0"/>
+          <w:numId w:val="3"/>
+        </w:numPr>
+        <w:autoSpaceDE w:val="0"/>
+        <w:autoSpaceDN w:val="0"/>
+        <w:adjustRightInd w:val="0"/>
+        <w:spacing w:after="0" w:line="240" w:lineRule="auto"/>
+        <w:rPr>
+          <w:rFonts w:cs="Calibri"/>
+          <w:color w:val="000000"/>
+          <w:sz w:val="21"/>
+          <w:szCs w:val="21"/>
+          <w:lang w:val="es-ES" w:eastAsia="es-ES"/>
+        </w:rPr>
+      </w:pPr>
+      <w:r>
+        <w:rPr>
+          <w:rFonts w:cs="Calibri"/>
+          <w:color w:val="000000"/>
+          <w:sz w:val="21"/>
+          <w:szCs w:val="21"/>
+          <w:lang w:val="es-ES" w:eastAsia="es-ES"/>
+        </w:rPr>
+        <w:t>Rechazo de la solicitud porque el pedido se encuentra duplicado.</w:t>
+      </w:r>
+    </w:p>
+    <w:p>
+      <w:pPr>
+        <w:pStyle w:val="Prrafodelista"/>
+        <w:numPr>
+          <w:ilvl w:val="0"/>
+          <w:numId w:val="3"/>
+        </w:numPr>
+        <w:spacing w:after="0"/>
+        <w:rPr>
+          <w:rFonts w:cs="Calibri"/>
+          <w:color w:val="000000"/>
+          <w:sz w:val="21"/>
+          <w:szCs w:val="21"/>
+          <w:lang w:val="es-ES" w:eastAsia="es-ES"/>
+        </w:rPr>
+      </w:pPr>
+      <w:r>
+        <w:rPr>
+          <w:rFonts w:cs="Calibri"/>
+          <w:color w:val="000000"/>
+          <w:sz w:val="21"/>
+          <w:szCs w:val="21"/>
+          <w:lang w:val="es-ES" w:eastAsia="es-ES"/>
+        </w:rPr>
+        <w:t>Demora la</w:t>
+      </w:r>
+      <w:r>
+        <w:rPr>
+          <w:rFonts w:cs="Calibri"/>
+          <w:color w:val="000000"/>
+          <w:sz w:val="21"/>
+          <w:szCs w:val="21"/>
+          <w:lang w:val="es-ES" w:eastAsia="es-ES"/>
+        </w:rPr>
         <w:t xml:space="preserve"> </w:t>
       </w:r>
       <w:r>
         <w:rPr>
+          <w:rFonts w:cs="Calibri"/>
+          <w:color w:val="000000"/>
+          <w:sz w:val="21"/>
+          <w:szCs w:val="21"/>
+          <w:lang w:val="es-ES" w:eastAsia="es-ES"/>
+        </w:rPr>
+        <w:t>solicitud</w:t>
+      </w:r>
+      <w:r>
+        <w:rPr>
+          <w:rFonts w:cs="Calibri"/>
+          <w:color w:val="000000"/>
+          <w:sz w:val="21"/>
+          <w:szCs w:val="21"/>
+          <w:lang w:val="es-ES" w:eastAsia="es-ES"/>
+        </w:rPr>
+        <w:t xml:space="preserve"> porque no hay mercadería disponible en el depósito</w:t>
+      </w:r>
+      <w:r>
+        <w:rPr>
+          <w:rFonts w:cs="Calibri"/>
+          <w:color w:val="000000"/>
+          <w:sz w:val="21"/>
+          <w:szCs w:val="21"/>
+          <w:lang w:val="es-ES" w:eastAsia="es-ES"/>
+        </w:rPr>
+        <w:t>.</w:t>
+      </w:r>
+    </w:p>
+    <w:p>
+      <w:pPr>
+        <w:pStyle w:val="Prrafodelista"/>
+        <w:spacing w:after="0"/>
+        <w:ind w:left="0"/>
+      </w:pPr>
+      <w:r>
+        <w:t xml:space="preserve">En cualquiera de esos casos se lo notifica </w:t>
+      </w:r>
+      <w:r>
+        <w:t>al</w:t>
+      </w:r>
+      <w:r>
+        <w:t xml:space="preserve"> </w:t>
+      </w:r>
+      <w:r>
+        <w:rPr>
           <w:b/>
         </w:rPr>
         <w:t>Gerente de Control de Stock</w:t>
@@ -264,7 +400,13 @@
         <w:t>.</w:t>
       </w:r>
       <w:r>
-        <w:t xml:space="preserve"> Si acepta la misma se la envía al  </w:t>
+        <w:t xml:space="preserve"> Si </w:t>
+      </w:r>
+      <w:r>
+        <w:t>la Solicitud es aceptada</w:t>
+      </w:r>
+      <w:r>
+        <w:t xml:space="preserve"> se la envía al </w:t>
       </w:r>
       <w:r>
         <w:rPr>
@@ -356,7 +498,12 @@
         <w:t xml:space="preserve">Gerente de operaciones </w:t>
       </w:r>
       <w:r>
-        <w:t xml:space="preserve">el cual envía dicho informe como </w:t>
+        <w:t>el cua</w:t>
+      </w:r>
+      <w:bookmarkStart w:id="0" w:name="_GoBack"/>
+      <w:bookmarkEnd w:id="0"/>
+      <w:r>
+        <w:t xml:space="preserve">l envía dicho informe como </w:t>
       </w:r>
       <w:r>
         <w:rPr>
@@ -596,6 +743,7 @@
           <w:noProof/>
           <w:lang w:eastAsia="es-AR"/>
         </w:rPr>
+        <w:lastRenderedPageBreak/>
         <w:drawing>
           <wp:inline distT="0" distB="0" distL="0" distR="0">
             <wp:extent cx="5603240" cy="3935730"/>
@@ -614,7 +762,7 @@
                     </pic:cNvPicPr>
                   </pic:nvPicPr>
                   <pic:blipFill>
-                    <a:blip r:embed="rId5"/>
+                    <a:blip r:embed="rId6"/>
                     <a:srcRect/>
                     <a:stretch>
                       <a:fillRect/>
@@ -659,7 +807,7 @@
 </file>
 
 <file path=word/numbering.xml><?xml version="1.0" encoding="utf-8"?>
-<w:numbering xmlns:ve="http://schemas.openxmlformats.org/markup-compatibility/2006" xmlns:o="urn:schemas-microsoft-com:office:office" xmlns:r="http://schemas.openxmlformats.org/officeDocument/2006/relationships" xmlns:m="http://schemas.openxmlformats.org/officeDocument/2006/math" xmlns:v="urn:schemas-microsoft-com:vml" xmlns:wp="http://schemas.openxmlformats.org/drawingml/2006/wordprocessingDrawing" xmlns:w10="urn:schemas-microsoft-com:office:word" xmlns:w="http://schemas.openxmlformats.org/wordprocessingml/2006/main" xmlns:wne="http://schemas.microsoft.com/office/word/2006/wordml">
+<w:numbering xmlns:wpc="http://schemas.microsoft.com/office/word/2010/wordprocessingCanvas" xmlns:mc="http://schemas.openxmlformats.org/markup-compatibility/2006" xmlns:o="urn:schemas-microsoft-com:office:office" xmlns:r="http://schemas.openxmlformats.org/officeDocument/2006/relationships" xmlns:m="http://schemas.openxmlformats.org/officeDocument/2006/math" xmlns:v="urn:schemas-microsoft-com:vml" xmlns:wp14="http://schemas.microsoft.com/office/word/2010/wordprocessingDrawing" xmlns:wp="http://schemas.openxmlformats.org/drawingml/2006/wordprocessingDrawing" xmlns:w10="urn:schemas-microsoft-com:office:word" xmlns:w="http://schemas.openxmlformats.org/wordprocessingml/2006/main" xmlns:w14="http://schemas.microsoft.com/office/word/2010/wordml" xmlns:wpg="http://schemas.microsoft.com/office/word/2010/wordprocessingGroup" xmlns:wpi="http://schemas.microsoft.com/office/word/2010/wordprocessingInk" xmlns:wne="http://schemas.microsoft.com/office/word/2006/wordml" xmlns:wps="http://schemas.microsoft.com/office/word/2010/wordprocessingShape" mc:Ignorable="w14 wp14">
   <w:abstractNum w:abstractNumId="0">
     <w:nsid w:val="4CCB53CB"/>
     <w:multiLevelType w:val="hybridMultilevel"/>
@@ -750,6 +898,119 @@
     </w:lvl>
   </w:abstractNum>
   <w:abstractNum w:abstractNumId="1">
+    <w:nsid w:val="6CBC3984"/>
+    <w:multiLevelType w:val="hybridMultilevel"/>
+    <w:tmpl w:val="99F25072"/>
+    <w:lvl w:ilvl="0" w:tplc="2C0A0001">
+      <w:start w:val="1"/>
+      <w:numFmt w:val="bullet"/>
+      <w:lvlText w:val=""/>
+      <w:lvlJc w:val="left"/>
+      <w:pPr>
+        <w:ind w:left="720" w:hanging="360"/>
+      </w:pPr>
+      <w:rPr>
+        <w:rFonts w:ascii="Symbol" w:hAnsi="Symbol" w:hint="default"/>
+      </w:rPr>
+    </w:lvl>
+    <w:lvl w:ilvl="1" w:tplc="2C0A0003" w:tentative="1">
+      <w:start w:val="1"/>
+      <w:numFmt w:val="bullet"/>
+      <w:lvlText w:val="o"/>
+      <w:lvlJc w:val="left"/>
+      <w:pPr>
+        <w:ind w:left="1440" w:hanging="360"/>
+      </w:pPr>
+      <w:rPr>
+        <w:rFonts w:ascii="Courier New" w:hAnsi="Courier New" w:cs="Courier New" w:hint="default"/>
+      </w:rPr>
+    </w:lvl>
+    <w:lvl w:ilvl="2" w:tplc="2C0A0005" w:tentative="1">
+      <w:start w:val="1"/>
+      <w:numFmt w:val="bullet"/>
+      <w:lvlText w:val=""/>
+      <w:lvlJc w:val="left"/>
+      <w:pPr>
+        <w:ind w:left="2160" w:hanging="360"/>
+      </w:pPr>
+      <w:rPr>
+        <w:rFonts w:ascii="Wingdings" w:hAnsi="Wingdings" w:hint="default"/>
+      </w:rPr>
+    </w:lvl>
+    <w:lvl w:ilvl="3" w:tplc="2C0A0001" w:tentative="1">
+      <w:start w:val="1"/>
+      <w:numFmt w:val="bullet"/>
+      <w:lvlText w:val=""/>
+      <w:lvlJc w:val="left"/>
+      <w:pPr>
+        <w:ind w:left="2880" w:hanging="360"/>
+      </w:pPr>
+      <w:rPr>
+        <w:rFonts w:ascii="Symbol" w:hAnsi="Symbol" w:hint="default"/>
+      </w:rPr>
+    </w:lvl>
+    <w:lvl w:ilvl="4" w:tplc="2C0A0003" w:tentative="1">
+      <w:start w:val="1"/>
+      <w:numFmt w:val="bullet"/>
+      <w:lvlText w:val="o"/>
+      <w:lvlJc w:val="left"/>
+      <w:pPr>
+        <w:ind w:left="3600" w:hanging="360"/>
+      </w:pPr>
+      <w:rPr>
+        <w:rFonts w:ascii="Courier New" w:hAnsi="Courier New" w:cs="Courier New" w:hint="default"/>
+      </w:rPr>
+    </w:lvl>
+    <w:lvl w:ilvl="5" w:tplc="2C0A0005" w:tentative="1">
+      <w:start w:val="1"/>
+      <w:numFmt w:val="bullet"/>
+      <w:lvlText w:val=""/>
+      <w:lvlJc w:val="left"/>
+      <w:pPr>
+        <w:ind w:left="4320" w:hanging="360"/>
+      </w:pPr>
+      <w:rPr>
+        <w:rFonts w:ascii="Wingdings" w:hAnsi="Wingdings" w:hint="default"/>
+      </w:rPr>
+    </w:lvl>
+    <w:lvl w:ilvl="6" w:tplc="2C0A0001" w:tentative="1">
+      <w:start w:val="1"/>
+      <w:numFmt w:val="bullet"/>
+      <w:lvlText w:val=""/>
+      <w:lvlJc w:val="left"/>
+      <w:pPr>
+        <w:ind w:left="5040" w:hanging="360"/>
+      </w:pPr>
+      <w:rPr>
+        <w:rFonts w:ascii="Symbol" w:hAnsi="Symbol" w:hint="default"/>
+      </w:rPr>
+    </w:lvl>
+    <w:lvl w:ilvl="7" w:tplc="2C0A0003" w:tentative="1">
+      <w:start w:val="1"/>
+      <w:numFmt w:val="bullet"/>
+      <w:lvlText w:val="o"/>
+      <w:lvlJc w:val="left"/>
+      <w:pPr>
+        <w:ind w:left="5760" w:hanging="360"/>
+      </w:pPr>
+      <w:rPr>
+        <w:rFonts w:ascii="Courier New" w:hAnsi="Courier New" w:cs="Courier New" w:hint="default"/>
+      </w:rPr>
+    </w:lvl>
+    <w:lvl w:ilvl="8" w:tplc="2C0A0005" w:tentative="1">
+      <w:start w:val="1"/>
+      <w:numFmt w:val="bullet"/>
+      <w:lvlText w:val=""/>
+      <w:lvlJc w:val="left"/>
+      <w:pPr>
+        <w:ind w:left="6480" w:hanging="360"/>
+      </w:pPr>
+      <w:rPr>
+        <w:rFonts w:ascii="Wingdings" w:hAnsi="Wingdings" w:hint="default"/>
+      </w:rPr>
+    </w:lvl>
+  </w:abstractNum>
+  <w:abstractNum w:abstractNumId="2">
     <w:nsid w:val="72B67D81"/>
     <w:multiLevelType w:val="hybridMultilevel"/>
     <w:tmpl w:val="4522992A"/>
@@ -863,7 +1124,7 @@
     </w:lvl>
   </w:abstractNum>
   <w:num w:numId="1">
-    <w:abstractNumId w:val="1"/>
+    <w:abstractNumId w:val="2"/>
     <w:lvlOverride w:ilvl="0">
       <w:startOverride w:val="1"/>
     </w:lvlOverride>
@@ -895,11 +1156,14 @@
   <w:num w:numId="2">
     <w:abstractNumId w:val="0"/>
   </w:num>
+  <w:num w:numId="3">
+    <w:abstractNumId w:val="1"/>
+  </w:num>
 </w:numbering>
 </file>
 
 <file path=word/styles.xml><?xml version="1.0" encoding="utf-8"?>
-<w:styles xmlns:r="http://schemas.openxmlformats.org/officeDocument/2006/relationships" xmlns:w="http://schemas.openxmlformats.org/wordprocessingml/2006/main">
+<w:styles xmlns:mc="http://schemas.openxmlformats.org/markup-compatibility/2006" xmlns:r="http://schemas.openxmlformats.org/officeDocument/2006/relationships" xmlns:w="http://schemas.openxmlformats.org/wordprocessingml/2006/main" xmlns:w14="http://schemas.microsoft.com/office/word/2010/wordml" mc:Ignorable="w14">
   <w:docDefaults>
     <w:rPrDefault>
       <w:rPr>
@@ -1073,7 +1337,6 @@
     <w:uiPriority w:val="99"/>
     <w:semiHidden/>
     <w:unhideWhenUsed/>
-    <w:qFormat/>
     <w:tblPr>
       <w:tblInd w:w="0" w:type="dxa"/>
       <w:tblCellMar>

</xml_diff>

<commit_message>
Caso Uso Control Stock de Central y CUN1
</commit_message>
<xml_diff>
--- a/02 - Modelo de Negocio/Control de Stock de Central/CUN_1_Control de stock de central.docx
+++ b/02 - Modelo de Negocio/Control de Stock de Central/CUN_1_Control de stock de central.docx
@@ -1,6 +1,6 @@
 
 <file path=word/document.xml><?xml version="1.0" encoding="utf-8"?>
-<w:document xmlns:ve="http://schemas.openxmlformats.org/markup-compatibility/2006" xmlns:o="urn:schemas-microsoft-com:office:office" xmlns:r="http://schemas.openxmlformats.org/officeDocument/2006/relationships" xmlns:m="http://schemas.openxmlformats.org/officeDocument/2006/math" xmlns:v="urn:schemas-microsoft-com:vml" xmlns:wp="http://schemas.openxmlformats.org/drawingml/2006/wordprocessingDrawing" xmlns:w10="urn:schemas-microsoft-com:office:word" xmlns:w="http://schemas.openxmlformats.org/wordprocessingml/2006/main" xmlns:wne="http://schemas.microsoft.com/office/word/2006/wordml">
+<w:document xmlns:wpc="http://schemas.microsoft.com/office/word/2010/wordprocessingCanvas" xmlns:mc="http://schemas.openxmlformats.org/markup-compatibility/2006" xmlns:o="urn:schemas-microsoft-com:office:office" xmlns:r="http://schemas.openxmlformats.org/officeDocument/2006/relationships" xmlns:m="http://schemas.openxmlformats.org/officeDocument/2006/math" xmlns:v="urn:schemas-microsoft-com:vml" xmlns:wp14="http://schemas.microsoft.com/office/word/2010/wordprocessingDrawing" xmlns:wp="http://schemas.openxmlformats.org/drawingml/2006/wordprocessingDrawing" xmlns:w10="urn:schemas-microsoft-com:office:word" xmlns:w="http://schemas.openxmlformats.org/wordprocessingml/2006/main" xmlns:w14="http://schemas.microsoft.com/office/word/2010/wordml" xmlns:wpg="http://schemas.microsoft.com/office/word/2010/wordprocessingGroup" xmlns:wpi="http://schemas.microsoft.com/office/word/2010/wordprocessingInk" xmlns:wne="http://schemas.microsoft.com/office/word/2006/wordml" xmlns:wps="http://schemas.microsoft.com/office/word/2010/wordprocessingShape" mc:Ignorable="w14 wp14">
   <w:body>
     <w:p>
       <w:pPr>
@@ -85,7 +85,7 @@
           <w:sz w:val="18"/>
           <w:szCs w:val="18"/>
         </w:rPr>
-        <w:t>recibir pedido de stock de</w:t>
+        <w:t>consultar</w:t>
       </w:r>
       <w:r>
         <w:rPr>
@@ -93,7 +93,31 @@
           <w:sz w:val="18"/>
           <w:szCs w:val="18"/>
         </w:rPr>
-        <w:t xml:space="preserve"> sucursal hasta </w:t>
+        <w:t xml:space="preserve"> </w:t>
+      </w:r>
+      <w:r>
+        <w:rPr>
+          <w:rFonts w:ascii="Arial" w:hAnsi="Arial" w:cs="Arial"/>
+          <w:sz w:val="18"/>
+          <w:szCs w:val="18"/>
+        </w:rPr>
+        <w:t xml:space="preserve">la solicitud de reposición </w:t>
+      </w:r>
+      <w:r>
+        <w:rPr>
+          <w:rFonts w:ascii="Arial" w:hAnsi="Arial" w:cs="Arial"/>
+          <w:sz w:val="18"/>
+          <w:szCs w:val="18"/>
+        </w:rPr>
+        <w:t xml:space="preserve">de stock </w:t>
+      </w:r>
+      <w:r>
+        <w:rPr>
+          <w:rFonts w:ascii="Arial" w:hAnsi="Arial" w:cs="Arial"/>
+          <w:sz w:val="18"/>
+          <w:szCs w:val="18"/>
+        </w:rPr>
+        <w:t xml:space="preserve">hasta </w:t>
       </w:r>
       <w:r>
         <w:rPr>
@@ -163,28 +187,10 @@
         <w:t xml:space="preserve"> (Mercadería)</w:t>
       </w:r>
       <w:r>
-        <w:t xml:space="preserve"> de parte del</w:t>
-      </w:r>
-      <w:r>
         <w:t xml:space="preserve"> </w:t>
       </w:r>
       <w:r>
-        <w:rPr>
-          <w:b/>
-        </w:rPr>
-        <w:t>Gerente de Control de Stock</w:t>
-      </w:r>
-      <w:r>
-        <w:t xml:space="preserve"> </w:t>
-      </w:r>
-      <w:r>
-        <w:rPr>
-          <w:b/>
-        </w:rPr>
-        <w:t>de la sucursal</w:t>
-      </w:r>
-      <w:r>
-        <w:t>.</w:t>
+        <w:t>en estado Creada de parte de la Sucursal.</w:t>
       </w:r>
     </w:p>
     <w:p>
@@ -482,97 +488,57 @@
         <w:t xml:space="preserve"> </w:t>
       </w:r>
       <w:r>
-        <w:t>en la cual se ingresan las correspondientes notificaciones y comentarios, luego se la</w:t>
-      </w:r>
+        <w:t>en la cual se ingresan las correspondient</w:t>
+      </w:r>
+      <w:r>
+        <w:t>es notificaciones y comentarios</w:t>
+      </w:r>
+      <w:r>
+        <w:t xml:space="preserve">. </w:t>
+      </w:r>
+      <w:r>
+        <w:t xml:space="preserve">Si </w:t>
+      </w:r>
+      <w:r>
+        <w:t xml:space="preserve">la </w:t>
+      </w:r>
+      <w:r>
+        <w:rPr>
+          <w:color w:val="FF0000"/>
+        </w:rPr>
+        <w:t>Solicitud de Reposición de Stock (Mercadería)</w:t>
+      </w:r>
+      <w:r>
+        <w:t xml:space="preserve"> es </w:t>
+      </w:r>
+      <w:proofErr w:type="gramStart"/>
+      <w:r>
+        <w:t>aceptada</w:t>
+      </w:r>
+      <w:proofErr w:type="gramEnd"/>
       <w:r>
         <w:t xml:space="preserve"> </w:t>
       </w:r>
       <w:r>
-        <w:t>envía</w:t>
+        <w:t>el</w:t>
       </w:r>
       <w:r>
         <w:t xml:space="preserve"> </w:t>
       </w:r>
       <w:r>
-        <w:t>al</w:t>
-      </w:r>
-      <w:r>
+        <w:rPr>
+          <w:b/>
+        </w:rPr>
+        <w:t>Responsable de Control De Stock de la Central</w:t>
+      </w:r>
+      <w:r>
+        <w:rPr>
+          <w:b/>
+        </w:rPr>
         <w:t xml:space="preserve"> </w:t>
       </w:r>
       <w:r>
-        <w:rPr>
-          <w:b/>
-        </w:rPr>
-        <w:t>Gerente de Control de Stock</w:t>
-      </w:r>
-      <w:r>
-        <w:t xml:space="preserve"> </w:t>
-      </w:r>
-      <w:r>
-        <w:rPr>
-          <w:b/>
-        </w:rPr>
-        <w:t>de la sucursal</w:t>
-      </w:r>
-      <w:r>
-        <w:t xml:space="preserve"> </w:t>
-      </w:r>
-      <w:r>
-        <w:t xml:space="preserve">para que tome conocimiento acerca de la resolución y pueda realizar el seguimiento de la misma. </w:t>
-      </w:r>
-      <w:r>
-        <w:t xml:space="preserve">Si </w:t>
-      </w:r>
-      <w:r>
-        <w:t xml:space="preserve">la </w:t>
-      </w:r>
-      <w:r>
-        <w:rPr>
-          <w:color w:val="FF0000"/>
-        </w:rPr>
-        <w:t>Solicitud de Reposición de Stock</w:t>
-      </w:r>
-      <w:r>
-        <w:rPr>
-          <w:color w:val="FF0000"/>
-        </w:rPr>
-        <w:t xml:space="preserve"> (Mercadería)</w:t>
-      </w:r>
-      <w:r>
-        <w:t xml:space="preserve"> es aceptada</w:t>
-      </w:r>
-      <w:r>
-        <w:t xml:space="preserve"> </w:t>
-      </w:r>
-      <w:r>
-        <w:t xml:space="preserve">también </w:t>
-      </w:r>
-      <w:r>
-        <w:t xml:space="preserve">se la envía al </w:t>
-      </w:r>
-      <w:r>
-        <w:rPr>
-          <w:b/>
-        </w:rPr>
-        <w:t xml:space="preserve">Responsable de </w:t>
-      </w:r>
-      <w:r>
-        <w:rPr>
-          <w:b/>
-        </w:rPr>
-        <w:t>Control De Stock</w:t>
-      </w:r>
-      <w:r>
-        <w:rPr>
-          <w:b/>
-        </w:rPr>
-        <w:t xml:space="preserve"> de la Central</w:t>
-      </w:r>
-      <w:r>
-        <w:rPr>
-          <w:b/>
-        </w:rPr>
-        <w:t>.</w:t>
+        <w:t>recibirá una notificación del cambio de estado.</w:t>
       </w:r>
     </w:p>
     <w:p>
@@ -792,258 +758,23 @@
         <w:spacing w:after="0"/>
         <w:ind w:left="0"/>
       </w:pPr>
+      <w:bookmarkStart w:id="0" w:name="_GoBack"/>
+      <w:bookmarkEnd w:id="0"/>
     </w:p>
     <w:p>
       <w:pPr>
-        <w:pStyle w:val="Prrafodelista"/>
         <w:spacing w:after="0"/>
-        <w:ind w:left="0"/>
-        <w:rPr>
-          <w:sz w:val="20"/>
-          <w:highlight w:val="lightGray"/>
-        </w:rPr>
-      </w:pPr>
-      <w:r>
-        <w:rPr>
-          <w:b/>
-          <w:highlight w:val="lightGray"/>
-        </w:rPr>
-        <w:t>OBJETOS</w:t>
-      </w:r>
-      <w:r>
-        <w:rPr>
-          <w:highlight w:val="lightGray"/>
-        </w:rPr>
-        <w:t xml:space="preserve">: </w:t>
-      </w:r>
-      <w:r>
-        <w:rPr>
-          <w:sz w:val="20"/>
-          <w:highlight w:val="lightGray"/>
-        </w:rPr>
-        <w:t xml:space="preserve">Stock, Mercadería, </w:t>
-      </w:r>
-      <w:r>
-        <w:rPr>
-          <w:sz w:val="20"/>
-          <w:highlight w:val="lightGray"/>
-        </w:rPr>
-        <w:t xml:space="preserve">Bitácora de la Solicitud, </w:t>
-      </w:r>
-      <w:r>
-        <w:rPr>
-          <w:sz w:val="20"/>
-          <w:highlight w:val="lightGray"/>
-        </w:rPr>
-        <w:t>Solicitud de Reposición de Stock (Mercadería)</w:t>
-      </w:r>
-      <w:r>
-        <w:rPr>
-          <w:sz w:val="20"/>
-          <w:highlight w:val="lightGray"/>
-        </w:rPr>
-        <w:t xml:space="preserve">, </w:t>
-      </w:r>
-      <w:r>
-        <w:rPr>
-          <w:sz w:val="20"/>
-          <w:highlight w:val="lightGray"/>
-        </w:rPr>
-        <w:t xml:space="preserve">Orden De </w:t>
-      </w:r>
-      <w:r>
-        <w:rPr>
-          <w:sz w:val="20"/>
-          <w:highlight w:val="lightGray"/>
-        </w:rPr>
-        <w:t>Despacho.</w:t>
-      </w:r>
-    </w:p>
-    <w:p>
-      <w:pPr>
-        <w:pStyle w:val="Prrafodelista"/>
-        <w:spacing w:after="0"/>
-        <w:ind w:left="0"/>
-        <w:rPr>
-          <w:sz w:val="12"/>
-          <w:highlight w:val="lightGray"/>
-        </w:rPr>
-      </w:pPr>
-      <w:r>
-        <w:rPr>
-          <w:b/>
-          <w:highlight w:val="lightGray"/>
-        </w:rPr>
-        <w:t>ACTORES</w:t>
-      </w:r>
-      <w:r>
-        <w:rPr>
-          <w:highlight w:val="lightGray"/>
-        </w:rPr>
-        <w:t xml:space="preserve">: </w:t>
-      </w:r>
-      <w:r>
-        <w:rPr>
-          <w:sz w:val="12"/>
-          <w:highlight w:val="lightGray"/>
-        </w:rPr>
-        <w:t>Gerente de operaciones</w:t>
-      </w:r>
-      <w:r>
-        <w:rPr>
-          <w:sz w:val="12"/>
-          <w:highlight w:val="lightGray"/>
-        </w:rPr>
-        <w:t>,</w:t>
-      </w:r>
-      <w:r>
-        <w:rPr>
-          <w:sz w:val="12"/>
-          <w:highlight w:val="lightGray"/>
-        </w:rPr>
-        <w:t xml:space="preserve"> </w:t>
-      </w:r>
-      <w:r>
-        <w:rPr>
-          <w:sz w:val="12"/>
-          <w:highlight w:val="lightGray"/>
-        </w:rPr>
-        <w:t>Responsable de Control de Stock</w:t>
-      </w:r>
-      <w:r>
-        <w:rPr>
-          <w:sz w:val="12"/>
-          <w:highlight w:val="lightGray"/>
-        </w:rPr>
-        <w:t xml:space="preserve"> de la central</w:t>
-      </w:r>
-      <w:r>
-        <w:rPr>
-          <w:sz w:val="12"/>
-          <w:highlight w:val="lightGray"/>
-        </w:rPr>
-        <w:t>, Gerente de Control de Stock de Sucursal</w:t>
-      </w:r>
-      <w:r>
-        <w:rPr>
-          <w:sz w:val="12"/>
-          <w:highlight w:val="lightGray"/>
-        </w:rPr>
-        <w:t xml:space="preserve">, </w:t>
-      </w:r>
-      <w:r>
-        <w:rPr>
-          <w:sz w:val="12"/>
-          <w:highlight w:val="lightGray"/>
-        </w:rPr>
-        <w:t>Responsable de Depósito</w:t>
-      </w:r>
-      <w:r>
-        <w:rPr>
-          <w:sz w:val="12"/>
-          <w:highlight w:val="lightGray"/>
-        </w:rPr>
-        <w:t>,</w:t>
-      </w:r>
-      <w:r>
-        <w:rPr>
-          <w:sz w:val="12"/>
-          <w:highlight w:val="lightGray"/>
-        </w:rPr>
-        <w:t xml:space="preserve"> </w:t>
-      </w:r>
-      <w:r>
-        <w:rPr>
-          <w:sz w:val="12"/>
-          <w:highlight w:val="lightGray"/>
-        </w:rPr>
-        <w:t xml:space="preserve">Gerente de </w:t>
-      </w:r>
-      <w:r>
-        <w:rPr>
-          <w:sz w:val="12"/>
-          <w:highlight w:val="lightGray"/>
-        </w:rPr>
-        <w:t>Logística</w:t>
-      </w:r>
-      <w:r>
-        <w:rPr>
-          <w:sz w:val="12"/>
-          <w:highlight w:val="lightGray"/>
-        </w:rPr>
-        <w:t>.</w:t>
-      </w:r>
-    </w:p>
-    <w:p>
-      <w:pPr>
-        <w:pStyle w:val="Prrafodelista"/>
-        <w:spacing w:after="0"/>
-        <w:ind w:left="0"/>
-      </w:pPr>
-      <w:r>
-        <w:rPr>
-          <w:b/>
-          <w:highlight w:val="lightGray"/>
-        </w:rPr>
-        <w:t>CASOS DE USO</w:t>
-      </w:r>
-      <w:r>
-        <w:rPr>
-          <w:highlight w:val="lightGray"/>
-        </w:rPr>
-        <w:t xml:space="preserve">: Controlar stock </w:t>
-      </w:r>
-      <w:r>
-        <w:rPr>
-          <w:highlight w:val="lightGray"/>
-        </w:rPr>
-        <w:t>de central</w:t>
-      </w:r>
-      <w:r>
-        <w:rPr>
-          <w:highlight w:val="lightGray"/>
-        </w:rPr>
-        <w:t xml:space="preserve">, </w:t>
-      </w:r>
-      <w:r>
-        <w:rPr>
-          <w:highlight w:val="lightGray"/>
-        </w:rPr>
-        <w:t>Gestionar la Solicitud de Reposición de Stock (Mercadería)</w:t>
-      </w:r>
-      <w:r>
-        <w:rPr>
-          <w:highlight w:val="lightGray"/>
-        </w:rPr>
-        <w:t>.</w:t>
-      </w:r>
-    </w:p>
-    <w:p>
-      <w:pPr>
-        <w:spacing w:after="0"/>
-        <w:ind w:left="142"/>
-        <w:rPr>
-          <w:sz w:val="24"/>
-        </w:rPr>
-      </w:pPr>
-    </w:p>
-    <w:p>
-      <w:pPr>
-        <w:spacing w:after="0"/>
-      </w:pPr>
-      <w:r>
-        <w:rPr>
-          <w:rFonts w:ascii="Arial" w:hAnsi="Arial" w:cs="Arial"/>
+      </w:pPr>
+      <w:r>
+        <w:rPr>
           <w:noProof/>
-          <w:sz w:val="18"/>
-          <w:szCs w:val="18"/>
           <w:lang w:eastAsia="es-AR"/>
         </w:rPr>
         <w:drawing>
           <wp:inline distT="0" distB="0" distL="0" distR="0">
-            <wp:extent cx="5818480" cy="3043124"/>
-            <wp:effectExtent l="19050" t="0" r="0" b="0"/>
-            <wp:docPr id="3" name="Imagen 1" descr="C:\Users\Pavilion 6409\Desktop\FDA\facu\tssi\2012\Seminario\02 - Modelo de Negocio\Control de Stock de Central\CUN_1.jpeg"/>
+            <wp:extent cx="4553838" cy="3672231"/>
+            <wp:effectExtent l="0" t="0" r="0" b="0"/>
+            <wp:docPr id="2" name="Imagen 2"/>
             <wp:cNvGraphicFramePr>
               <a:graphicFrameLocks xmlns:a="http://schemas.openxmlformats.org/drawingml/2006/main" noChangeAspect="1"/>
             </wp:cNvGraphicFramePr>
@@ -1051,13 +782,19 @@
               <a:graphicData uri="http://schemas.openxmlformats.org/drawingml/2006/picture">
                 <pic:pic xmlns:pic="http://schemas.openxmlformats.org/drawingml/2006/picture">
                   <pic:nvPicPr>
-                    <pic:cNvPr id="0" name="Picture 1" descr="C:\Users\Pavilion 6409\Desktop\FDA\facu\tssi\2012\Seminario\02 - Modelo de Negocio\Control de Stock de Central\CUN_1.jpeg"/>
+                    <pic:cNvPr id="0" name="Picture 2"/>
                     <pic:cNvPicPr>
                       <a:picLocks noChangeAspect="1" noChangeArrowheads="1"/>
                     </pic:cNvPicPr>
                   </pic:nvPicPr>
                   <pic:blipFill>
-                    <a:blip r:embed="rId5"/>
+                    <a:blip r:embed="rId6">
+                      <a:extLst>
+                        <a:ext uri="{28A0092B-C50C-407E-A947-70E740481C1C}">
+                          <a14:useLocalDpi xmlns:a14="http://schemas.microsoft.com/office/drawing/2010/main" val="0"/>
+                        </a:ext>
+                      </a:extLst>
+                    </a:blip>
                     <a:srcRect/>
                     <a:stretch>
                       <a:fillRect/>
@@ -1066,17 +803,14 @@
                   <pic:spPr bwMode="auto">
                     <a:xfrm>
                       <a:off x="0" y="0"/>
-                      <a:ext cx="5823190" cy="3045587"/>
+                      <a:ext cx="4553856" cy="3672245"/>
                     </a:xfrm>
                     <a:prstGeom prst="rect">
                       <a:avLst/>
                     </a:prstGeom>
                     <a:noFill/>
-                    <a:ln w="9525">
+                    <a:ln>
                       <a:noFill/>
-                      <a:miter lim="800000"/>
-                      <a:headEnd/>
-                      <a:tailEnd/>
                     </a:ln>
                   </pic:spPr>
                 </pic:pic>
@@ -1097,7 +831,7 @@
 </file>
 
 <file path=word/numbering.xml><?xml version="1.0" encoding="utf-8"?>
-<w:numbering xmlns:ve="http://schemas.openxmlformats.org/markup-compatibility/2006" xmlns:o="urn:schemas-microsoft-com:office:office" xmlns:r="http://schemas.openxmlformats.org/officeDocument/2006/relationships" xmlns:m="http://schemas.openxmlformats.org/officeDocument/2006/math" xmlns:v="urn:schemas-microsoft-com:vml" xmlns:wp="http://schemas.openxmlformats.org/drawingml/2006/wordprocessingDrawing" xmlns:w10="urn:schemas-microsoft-com:office:word" xmlns:w="http://schemas.openxmlformats.org/wordprocessingml/2006/main" xmlns:wne="http://schemas.microsoft.com/office/word/2006/wordml">
+<w:numbering xmlns:wpc="http://schemas.microsoft.com/office/word/2010/wordprocessingCanvas" xmlns:mc="http://schemas.openxmlformats.org/markup-compatibility/2006" xmlns:o="urn:schemas-microsoft-com:office:office" xmlns:r="http://schemas.openxmlformats.org/officeDocument/2006/relationships" xmlns:m="http://schemas.openxmlformats.org/officeDocument/2006/math" xmlns:v="urn:schemas-microsoft-com:vml" xmlns:wp14="http://schemas.microsoft.com/office/word/2010/wordprocessingDrawing" xmlns:wp="http://schemas.openxmlformats.org/drawingml/2006/wordprocessingDrawing" xmlns:w10="urn:schemas-microsoft-com:office:word" xmlns:w="http://schemas.openxmlformats.org/wordprocessingml/2006/main" xmlns:w14="http://schemas.microsoft.com/office/word/2010/wordml" xmlns:wpg="http://schemas.microsoft.com/office/word/2010/wordprocessingGroup" xmlns:wpi="http://schemas.microsoft.com/office/word/2010/wordprocessingInk" xmlns:wne="http://schemas.microsoft.com/office/word/2006/wordml" xmlns:wps="http://schemas.microsoft.com/office/word/2010/wordprocessingShape" mc:Ignorable="w14 wp14">
   <w:abstractNum w:abstractNumId="0">
     <w:nsid w:val="4CCB53CB"/>
     <w:multiLevelType w:val="hybridMultilevel"/>
@@ -1453,7 +1187,7 @@
 </file>
 
 <file path=word/styles.xml><?xml version="1.0" encoding="utf-8"?>
-<w:styles xmlns:r="http://schemas.openxmlformats.org/officeDocument/2006/relationships" xmlns:w="http://schemas.openxmlformats.org/wordprocessingml/2006/main">
+<w:styles xmlns:mc="http://schemas.openxmlformats.org/markup-compatibility/2006" xmlns:r="http://schemas.openxmlformats.org/officeDocument/2006/relationships" xmlns:w="http://schemas.openxmlformats.org/wordprocessingml/2006/main" xmlns:w14="http://schemas.microsoft.com/office/word/2010/wordml" mc:Ignorable="w14">
   <w:docDefaults>
     <w:rPrDefault>
       <w:rPr>
@@ -1627,7 +1361,6 @@
     <w:uiPriority w:val="99"/>
     <w:semiHidden/>
     <w:unhideWhenUsed/>
-    <w:qFormat/>
     <w:tblPr>
       <w:tblInd w:w="0" w:type="dxa"/>
       <w:tblCellMar>

</xml_diff>

<commit_message>
Caso de uso del negocio 1 - Stock Central
</commit_message>
<xml_diff>
--- a/02 - Modelo de Negocio/Control de Stock de Central/CUN_1_Control de stock de central.docx
+++ b/02 - Modelo de Negocio/Control de Stock de Central/CUN_1_Control de stock de central.docx
@@ -401,33 +401,8 @@
           <w:lang w:val="es-ES" w:eastAsia="es-ES"/>
         </w:rPr>
       </w:pPr>
-      <w:r>
-        <w:rPr>
-          <w:rFonts w:cs="Calibri"/>
-          <w:color w:val="000000"/>
-          <w:sz w:val="21"/>
-          <w:szCs w:val="21"/>
-          <w:lang w:val="es-ES" w:eastAsia="es-ES"/>
-        </w:rPr>
-        <w:t>Demora la solicitud porque no hay mercadería disponible en el depósito.</w:t>
-      </w:r>
-    </w:p>
-    <w:p>
-      <w:pPr>
-        <w:pStyle w:val="Prrafodelista"/>
-        <w:numPr>
-          <w:ilvl w:val="0"/>
-          <w:numId w:val="3"/>
-        </w:numPr>
-        <w:spacing w:after="0"/>
-        <w:rPr>
-          <w:rFonts w:cs="Calibri"/>
-          <w:color w:val="000000"/>
-          <w:sz w:val="21"/>
-          <w:szCs w:val="21"/>
-          <w:lang w:val="es-ES" w:eastAsia="es-ES"/>
-        </w:rPr>
-      </w:pPr>
+      <w:bookmarkStart w:id="0" w:name="_GoBack"/>
+      <w:bookmarkEnd w:id="0"/>
       <w:r>
         <w:rPr>
           <w:rFonts w:cs="Calibri"/>
@@ -758,8 +733,6 @@
         <w:spacing w:after="0"/>
         <w:ind w:left="0"/>
       </w:pPr>
-      <w:bookmarkStart w:id="0" w:name="_GoBack"/>
-      <w:bookmarkEnd w:id="0"/>
     </w:p>
     <w:p>
       <w:pPr>

</xml_diff>

<commit_message>
actualizacione nuevo acuerdo (todo control stock)  - fda
actualice nuevos cambios y borre los que no iban mas
</commit_message>
<xml_diff>
--- a/02 - Modelo de Negocio/Control de Stock de Central/CUN_1_Control de stock de central.docx
+++ b/02 - Modelo de Negocio/Control de Stock de Central/CUN_1_Control de stock de central.docx
@@ -1,6 +1,6 @@
 
 <file path=word/document.xml><?xml version="1.0" encoding="utf-8"?>
-<w:document xmlns:wpc="http://schemas.microsoft.com/office/word/2010/wordprocessingCanvas" xmlns:mc="http://schemas.openxmlformats.org/markup-compatibility/2006" xmlns:o="urn:schemas-microsoft-com:office:office" xmlns:r="http://schemas.openxmlformats.org/officeDocument/2006/relationships" xmlns:m="http://schemas.openxmlformats.org/officeDocument/2006/math" xmlns:v="urn:schemas-microsoft-com:vml" xmlns:wp14="http://schemas.microsoft.com/office/word/2010/wordprocessingDrawing" xmlns:wp="http://schemas.openxmlformats.org/drawingml/2006/wordprocessingDrawing" xmlns:w10="urn:schemas-microsoft-com:office:word" xmlns:w="http://schemas.openxmlformats.org/wordprocessingml/2006/main" xmlns:w14="http://schemas.microsoft.com/office/word/2010/wordml" xmlns:wpg="http://schemas.microsoft.com/office/word/2010/wordprocessingGroup" xmlns:wpi="http://schemas.microsoft.com/office/word/2010/wordprocessingInk" xmlns:wne="http://schemas.microsoft.com/office/word/2006/wordml" xmlns:wps="http://schemas.microsoft.com/office/word/2010/wordprocessingShape" mc:Ignorable="w14 wp14">
+<w:document xmlns:ve="http://schemas.openxmlformats.org/markup-compatibility/2006" xmlns:o="urn:schemas-microsoft-com:office:office" xmlns:r="http://schemas.openxmlformats.org/officeDocument/2006/relationships" xmlns:m="http://schemas.openxmlformats.org/officeDocument/2006/math" xmlns:v="urn:schemas-microsoft-com:vml" xmlns:wp="http://schemas.openxmlformats.org/drawingml/2006/wordprocessingDrawing" xmlns:w10="urn:schemas-microsoft-com:office:word" xmlns:w="http://schemas.openxmlformats.org/wordprocessingml/2006/main" xmlns:wne="http://schemas.microsoft.com/office/word/2006/wordml">
   <w:body>
     <w:p>
       <w:pPr>
@@ -178,16 +178,7 @@
         <w:rPr>
           <w:color w:val="FF0000"/>
         </w:rPr>
-        <w:t>Solicitud de Reposición de Stock</w:t>
-      </w:r>
-      <w:r>
-        <w:rPr>
-          <w:color w:val="FF0000"/>
-        </w:rPr>
-        <w:t xml:space="preserve"> (Mercadería)</w:t>
-      </w:r>
-      <w:r>
-        <w:t xml:space="preserve"> </w:t>
+        <w:t xml:space="preserve">Solicitud de Reposición </w:t>
       </w:r>
       <w:r>
         <w:t>en estado Creada de parte de la Sucursal.</w:t>
@@ -540,6 +531,65 @@
         <w:jc w:val="center"/>
       </w:pPr>
       <w:bookmarkStart w:id="0" w:name="_GoBack"/>
+      <w:r>
+        <w:rPr>
+          <w:noProof/>
+          <w:lang w:eastAsia="es-AR"/>
+        </w:rPr>
+        <w:drawing>
+          <wp:anchor distT="0" distB="0" distL="114300" distR="114300" simplePos="0" relativeHeight="251658240" behindDoc="0" locked="0" layoutInCell="1" allowOverlap="1">
+            <wp:simplePos x="0" y="0"/>
+            <wp:positionH relativeFrom="column">
+              <wp:posOffset>1776426</wp:posOffset>
+            </wp:positionH>
+            <wp:positionV relativeFrom="paragraph">
+              <wp:posOffset>4028973</wp:posOffset>
+            </wp:positionV>
+            <wp:extent cx="1114806" cy="212141"/>
+            <wp:effectExtent l="19050" t="0" r="9144" b="0"/>
+            <wp:wrapNone/>
+            <wp:docPr id="3" name="Imagen 2"/>
+            <wp:cNvGraphicFramePr>
+              <a:graphicFrameLocks xmlns:a="http://schemas.openxmlformats.org/drawingml/2006/main" noChangeAspect="1"/>
+            </wp:cNvGraphicFramePr>
+            <a:graphic xmlns:a="http://schemas.openxmlformats.org/drawingml/2006/main">
+              <a:graphicData uri="http://schemas.openxmlformats.org/drawingml/2006/picture">
+                <pic:pic xmlns:pic="http://schemas.openxmlformats.org/drawingml/2006/picture">
+                  <pic:nvPicPr>
+                    <pic:cNvPr id="0" name="Picture 2"/>
+                    <pic:cNvPicPr>
+                      <a:picLocks noChangeAspect="1" noChangeArrowheads="1"/>
+                    </pic:cNvPicPr>
+                  </pic:nvPicPr>
+                  <pic:blipFill>
+                    <a:blip r:embed="rId5"/>
+                    <a:srcRect/>
+                    <a:stretch>
+                      <a:fillRect/>
+                    </a:stretch>
+                  </pic:blipFill>
+                  <pic:spPr bwMode="auto">
+                    <a:xfrm>
+                      <a:off x="0" y="0"/>
+                      <a:ext cx="1114806" cy="212141"/>
+                    </a:xfrm>
+                    <a:prstGeom prst="rect">
+                      <a:avLst/>
+                    </a:prstGeom>
+                    <a:noFill/>
+                    <a:ln w="9525">
+                      <a:noFill/>
+                      <a:miter lim="800000"/>
+                      <a:headEnd/>
+                      <a:tailEnd/>
+                    </a:ln>
+                  </pic:spPr>
+                </pic:pic>
+              </a:graphicData>
+            </a:graphic>
+          </wp:anchor>
+        </w:drawing>
+      </w:r>
       <w:r>
         <w:rPr>
           <w:noProof/>
@@ -566,7 +616,7 @@
                     <a:blip r:embed="rId6">
                       <a:extLst>
                         <a:ext uri="{28A0092B-C50C-407E-A947-70E740481C1C}">
-                          <a14:useLocalDpi xmlns:a14="http://schemas.microsoft.com/office/drawing/2010/main" val="0"/>
+                          <a14:useLocalDpi xmlns:a14="http://schemas.microsoft.com/office/drawing/2010/main" xmlns:wps="http://schemas.microsoft.com/office/word/2010/wordprocessingShape" xmlns:wpi="http://schemas.microsoft.com/office/word/2010/wordprocessingInk" xmlns:wpg="http://schemas.microsoft.com/office/word/2010/wordprocessingGroup" xmlns:w14="http://schemas.microsoft.com/office/word/2010/wordml" xmlns:w="http://schemas.openxmlformats.org/wordprocessingml/2006/main" xmlns:w10="urn:schemas-microsoft-com:office:word" xmlns:wp14="http://schemas.microsoft.com/office/word/2010/wordprocessingDrawing" xmlns:v="urn:schemas-microsoft-com:vml" xmlns:o="urn:schemas-microsoft-com:office:office" xmlns:mc="http://schemas.openxmlformats.org/markup-compatibility/2006" xmlns:wpc="http://schemas.microsoft.com/office/word/2010/wordprocessingCanvas" xmlns="" val="0"/>
                         </a:ext>
                       </a:extLst>
                     </a:blip>
@@ -607,7 +657,7 @@
 </file>
 
 <file path=word/numbering.xml><?xml version="1.0" encoding="utf-8"?>
-<w:numbering xmlns:wpc="http://schemas.microsoft.com/office/word/2010/wordprocessingCanvas" xmlns:mc="http://schemas.openxmlformats.org/markup-compatibility/2006" xmlns:o="urn:schemas-microsoft-com:office:office" xmlns:r="http://schemas.openxmlformats.org/officeDocument/2006/relationships" xmlns:m="http://schemas.openxmlformats.org/officeDocument/2006/math" xmlns:v="urn:schemas-microsoft-com:vml" xmlns:wp14="http://schemas.microsoft.com/office/word/2010/wordprocessingDrawing" xmlns:wp="http://schemas.openxmlformats.org/drawingml/2006/wordprocessingDrawing" xmlns:w10="urn:schemas-microsoft-com:office:word" xmlns:w="http://schemas.openxmlformats.org/wordprocessingml/2006/main" xmlns:w14="http://schemas.microsoft.com/office/word/2010/wordml" xmlns:wpg="http://schemas.microsoft.com/office/word/2010/wordprocessingGroup" xmlns:wpi="http://schemas.microsoft.com/office/word/2010/wordprocessingInk" xmlns:wne="http://schemas.microsoft.com/office/word/2006/wordml" xmlns:wps="http://schemas.microsoft.com/office/word/2010/wordprocessingShape" mc:Ignorable="w14 wp14">
+<w:numbering xmlns:ve="http://schemas.openxmlformats.org/markup-compatibility/2006" xmlns:o="urn:schemas-microsoft-com:office:office" xmlns:r="http://schemas.openxmlformats.org/officeDocument/2006/relationships" xmlns:m="http://schemas.openxmlformats.org/officeDocument/2006/math" xmlns:v="urn:schemas-microsoft-com:vml" xmlns:wp="http://schemas.openxmlformats.org/drawingml/2006/wordprocessingDrawing" xmlns:w10="urn:schemas-microsoft-com:office:word" xmlns:w="http://schemas.openxmlformats.org/wordprocessingml/2006/main" xmlns:wne="http://schemas.microsoft.com/office/word/2006/wordml">
   <w:abstractNum w:abstractNumId="0">
     <w:nsid w:val="2F2E2B99"/>
     <w:multiLevelType w:val="hybridMultilevel"/>
@@ -1052,7 +1102,7 @@
 </file>
 
 <file path=word/styles.xml><?xml version="1.0" encoding="utf-8"?>
-<w:styles xmlns:mc="http://schemas.openxmlformats.org/markup-compatibility/2006" xmlns:r="http://schemas.openxmlformats.org/officeDocument/2006/relationships" xmlns:w="http://schemas.openxmlformats.org/wordprocessingml/2006/main" xmlns:w14="http://schemas.microsoft.com/office/word/2010/wordml" mc:Ignorable="w14">
+<w:styles xmlns:r="http://schemas.openxmlformats.org/officeDocument/2006/relationships" xmlns:w="http://schemas.openxmlformats.org/wordprocessingml/2006/main">
   <w:docDefaults>
     <w:rPrDefault>
       <w:rPr>
@@ -1226,6 +1276,7 @@
     <w:uiPriority w:val="99"/>
     <w:semiHidden/>
     <w:unhideWhenUsed/>
+    <w:qFormat/>
     <w:tblPr>
       <w:tblInd w:w="0" w:type="dxa"/>
       <w:tblCellMar>

</xml_diff>